<commit_message>
Add new files and update imports in models
</commit_message>
<xml_diff>
--- a/static/improved_resume.docx
+++ b/static/improved_resume.docx
@@ -12,71 +12,111 @@
     </w:p>
     <w:p>
       <w:r>
-        <w:t xml:space="preserve">ABOUT ME </w:t>
+        <w:t>Aspiring AI/ML Engineer,</w:t>
         <w:br/>
-        <w:t>Coding Languages : C, Java, JavaScript, Python</w:t>
+        <w:t>aiming to pursue MCA in</w:t>
         <w:br/>
-        <w:t>Skills :  Data Structures in C, Object-Oriented Programing with Java</w:t>
+        <w:t>AI &amp; MLABHINAV PANDEYPhone: 9519654927, 9795626571</w:t>
         <w:br/>
-        <w:t>Languages : English,Hindi(2019 -2021) ST Thomas Sr Sec School Mainpuri</w:t>
+        <w:t>Email:abhinavpandey56393@gmail.com</w:t>
         <w:br/>
-        <w:t>Class 12th ISC Board</w:t>
+        <w:t>Gender: Male</w:t>
         <w:br/>
-        <w:t>Physics, Chemistry, Mathematics with Computer Science (Java)(2022 -2025) Dev Sanskriti Vishwavidyalaya Haridwar</w:t>
+        <w:t>DOB: 24-01-2004</w:t>
         <w:br/>
-        <w:t>Bachelor of Computer Applications</w:t>
+        <w:t>linkedin:www.linkedin.com/in/abhinav-</w:t>
         <w:br/>
-        <w:t>Computer ScienceYogi Master ( Current Project )</w:t>
+        <w:t>pandey-560447262</w:t>
         <w:br/>
-        <w:t>A Yoga Tutorial Web App with user authentication, video-based tutorials, trainer selection, and role-</w:t>
+        <w:t>GitHub:https://github.com/abhinavpandey</w:t>
         <w:br/>
-        <w:t xml:space="preserve">based access control. </w:t>
+        <w:t>010</w:t>
         <w:br/>
-        <w:t>Built using HTML, CSS, JavaScript (frontend) and Express.js, MongoDB (backend).Spotify Clone</w:t>
+        <w:t>ABOUT ME</w:t>
         <w:br/>
-        <w:t>Using HTML,CSS &amp; JavaScript</w:t>
+        <w:t>Graduation: Dev Sanskrati vishwavidyalaya</w:t>
         <w:br/>
-        <w:t>link- https://github.com/vibhavasubhadauria2003/Spotify-CloneVibhavasu Bhadauria Student of Bachelor of Computer Applications (BCA) from Dev Sanskritii</w:t>
+        <w:t>Graduation (2022 - 2025): BCA (Bachelor of Computer Application)</w:t>
         <w:br/>
-        <w:t>Vishwavidyalaya Haridwar.  Skilled in developing both front-end interfaces and back-end systems and</w:t>
+        <w:t>Intermediate : CBSE (93%)</w:t>
         <w:br/>
-        <w:t>managing databases. Passionate about creating efficient, user-centered solutions and staying updated with</w:t>
+        <w:t>Matriculation: CBSE (88%)</w:t>
         <w:br/>
-        <w:t>the latest industry trends. Strong problem-solving abilities and a collaborative mindset to deliver high-quality</w:t>
+        <w:t>KEY SKILLED AREAS</w:t>
         <w:br/>
-        <w:t>projects.VIBHAVASU</w:t>
+        <w:t>CAREER OBJECTIVE</w:t>
         <w:br/>
-        <w:t xml:space="preserve">vibhavasudsvv2003@gmail.com | +91 639-658-1867 | Git Hub - vibhavasubhadauria2003 | </w:t>
+        <w:t>Aiming to leverage my expertise in AI/ML to develop innovative olutions as</w:t>
         <w:br/>
-        <w:t>11706/23 Bhojpura Mainpuri 205001 FULL STACK WEB DEVELOPER</w:t>
+        <w:t>an AI/ML Engineer.</w:t>
         <w:br/>
-        <w:t xml:space="preserve">     TECHNICAL SKILLS</w:t>
+        <w:t>Currently working on a Gender Recognition Web App using deep learning</w:t>
         <w:br/>
-        <w:t xml:space="preserve">     PROJECTS</w:t>
+        <w:t>techniques.</w:t>
         <w:br/>
-        <w:t xml:space="preserve">     EDUCATION</w:t>
+        <w:t>I am eager to apply my skills in machine learning ,Python,and flask to create</w:t>
         <w:br/>
-        <w:t xml:space="preserve">     ADDITIONAL INFORMATIONFront End Web Development</w:t>
+        <w:t>impactful systems and contribute to cutting- edge technologies.Python language, MySQL, HTML, CSS, Java Script, Git</w:t>
         <w:br/>
-        <w:t>HTML, CSS &amp; JavaScriptBackend-End Web Development</w:t>
+        <w:t>TECHNICALSKILLS</w:t>
         <w:br/>
-        <w:t>Node JS, Express JSDatabase</w:t>
+        <w:t>Programing Languages:Python</w:t>
         <w:br/>
-        <w:t>Mongo DB</w:t>
+        <w:t>Other language: HTML,CSS,Java script</w:t>
         <w:br/>
-        <w:t>Data Displayer</w:t>
+        <w:t>Frameworks/libraries:Flask,NumPy,Pandas</w:t>
         <w:br/>
-        <w:t>FrontEnd HTML,CSS &amp; JavaScript</w:t>
+        <w:t>Database: Mysql</w:t>
         <w:br/>
-        <w:t>Backend Node JS, Express JS &amp; MongoDB</w:t>
+        <w:t xml:space="preserve"> PROJECTS</w:t>
         <w:br/>
-        <w:t xml:space="preserve">Inputs Data from User, Saves it on DataBase &amp; Displays back to Admin </w:t>
+        <w:t>Group Photo Gender Recognition Web App</w:t>
         <w:br/>
-        <w:t>Link- https://github.com/vibhavasubhadauria2003/BCA-Student-Data</w:t>
+        <w:t>Technologies: Flask, TensorFlow,Keras,OpenCV,MySQL</w:t>
         <w:br/>
-        <w:t>ST Thomas Sr Sec School Mainpuri (2007 -2019)</w:t>
+        <w:t xml:space="preserve">DESCRIPTION: A web app that recogniges gender in group photos and </w:t>
         <w:br/>
-        <w:t>Class 10th ICSE Board</w:t>
+        <w:t>visualizes  results.The app stores metadata and visualizes it to analyze group data.</w:t>
+        <w:br/>
+        <w:t>Upcoming Features:Real-time detection,live video analysis.</w:t>
+        <w:br/>
+        <w:t>OTHER FRONT -END PROJECTS</w:t>
+        <w:br/>
+        <w:t>Created small projects to enhance my HTML,CSS,and Javascript skills.</w:t>
+        <w:br/>
+        <w:t xml:space="preserve">         All projects are available on GitHub.</w:t>
+        <w:br/>
+        <w:t>Acted as liaison for the university sports and annual functions, including cricket.</w:t>
+        <w:br/>
+        <w:t>SOCIAL INTERNSHIP EXPERIENCE</w:t>
+        <w:br/>
+        <w:t>Social internship in Kondagaon District,Bastar Region, Chhattisgarh.</w:t>
+        <w:br/>
+        <w:t>Worked with Gayatri pariwar volunteers on awarness programs in local schools.</w:t>
+        <w:br/>
+        <w:t>Delivered 70+ lectures on anti-addiction awarness and persnality development.</w:t>
+        <w:br/>
+        <w:t>Assisted in organizing programs that helped local villagers including anti- substance</w:t>
+        <w:br/>
+        <w:t>abuse campains.</w:t>
+        <w:br/>
+        <w:t>Observed challenges and gaps in community awarness and highlighted the need for</w:t>
+        <w:br/>
+        <w:t>more regular programs.</w:t>
+        <w:br/>
+        <w:t>ADDITIONAL SKILLS AND INTERESTS</w:t>
+        <w:br/>
+        <w:t>Leadership: Strong leadership skills developed through NCC and university sports.</w:t>
+        <w:br/>
+        <w:t>Languages: Fluent in English and Hindi.</w:t>
+        <w:br/>
+        <w:t>Interests:AI/ML,web devlopement,leadership training,cricket,and social causes.Led 160 cadets ,ensuring efficient training and fostering leadership skills within</w:t>
+        <w:br/>
+        <w:t>the group.</w:t>
+        <w:br/>
+        <w:t xml:space="preserve">In charge of coordinating activities ,managing logistics, and conducting training </w:t>
+        <w:br/>
+        <w:t>sessions for cadets.Senior under officer,NCCNCC Experience</w:t>
       </w:r>
     </w:p>
     <w:p>

</xml_diff>